<commit_message>
Added multiple delete of reports
</commit_message>
<xml_diff>
--- a/apiReport.docx
+++ b/apiReport.docx
@@ -148,6 +148,7 @@
           <w:numId w:val="1"/>
         </w:numPr>
       </w:pPr>
+      <w:bookmarkStart w:id="0" w:name="_GoBack"/>
       <w:proofErr w:type="spellStart"/>
       <w:r>
         <w:t>apiReport</w:t>
@@ -156,6 +157,7 @@
       <w:r>
         <w:t>/report/history/{id}</w:t>
       </w:r>
+      <w:bookmarkEnd w:id="0"/>
       <w:r>
         <w:tab/>
       </w:r>
@@ -178,7 +180,13 @@
       </w:r>
       <w:proofErr w:type="spellEnd"/>
       <w:r>
-        <w:t>/report/id/{id}</w:t>
+        <w:t>/report/</w:t>
+      </w:r>
+      <w:r>
+        <w:t>delete</w:t>
+      </w:r>
+      <w:r>
+        <w:t>/{id}</w:t>
       </w:r>
       <w:r>
         <w:tab/>
@@ -187,8 +195,6 @@
         <w:tab/>
         <w:t>: elimina un report a partire dal suo id</w:t>
       </w:r>
-      <w:bookmarkStart w:id="0" w:name="_GoBack"/>
-      <w:bookmarkEnd w:id="0"/>
     </w:p>
     <w:p>
       <w:pPr>
@@ -219,6 +225,9 @@
         <w:t>/report</w:t>
       </w:r>
       <w:r>
+        <w:t>/new</w:t>
+      </w:r>
+      <w:r>
         <w:tab/>
       </w:r>
       <w:r>
@@ -287,6 +296,27 @@
       <w:r>
         <w:tab/>
         <w:t>: aggiungi una nota allo storico di un report</w:t>
+      </w:r>
+    </w:p>
+    <w:p>
+      <w:pPr>
+        <w:pStyle w:val="Paragrafoelenco"/>
+        <w:numPr>
+          <w:ilvl w:val="2"/>
+          <w:numId w:val="1"/>
+        </w:numPr>
+      </w:pPr>
+      <w:proofErr w:type="spellStart"/>
+      <w:r>
+        <w:t>apiReport</w:t>
+      </w:r>
+      <w:proofErr w:type="spellEnd"/>
+      <w:r>
+        <w:t>/report/delete/</w:t>
+      </w:r>
+      <w:r>
+        <w:tab/>
+        <w:t>: elimina più report a partire dall’id</w:t>
       </w:r>
     </w:p>
     <w:sectPr>

</xml_diff>